<commit_message>
Character addition and modification
Hikui Jikan
Seido Akaibu
Suijin
Wakingu Roku
</commit_message>
<xml_diff>
--- a/Personnages/Akai Arekusanda.docx
+++ b/Personnages/Akai Arekusanda.docx
@@ -1,6 +1,6 @@
 
 <file path=word/document.xml><?xml version="1.0" encoding="utf-8"?>
-<w:document xmlns:wpc="http://schemas.microsoft.com/office/word/2010/wordprocessingCanvas" xmlns:cx="http://schemas.microsoft.com/office/drawing/2014/chartex" xmlns:cx1="http://schemas.microsoft.com/office/drawing/2015/9/8/chartex" xmlns:cx2="http://schemas.microsoft.com/office/drawing/2015/10/21/chartex" xmlns:cx3="http://schemas.microsoft.com/office/drawing/2016/5/9/chartex" xmlns:cx4="http://schemas.microsoft.com/office/drawing/2016/5/10/chartex" xmlns:cx5="http://schemas.microsoft.com/office/drawing/2016/5/11/chartex" xmlns:cx6="http://schemas.microsoft.com/office/drawing/2016/5/12/chartex" xmlns:cx7="http://schemas.microsoft.com/office/drawing/2016/5/13/chartex" xmlns:cx8="http://schemas.microsoft.com/office/drawing/2016/5/14/chartex" xmlns:mc="http://schemas.openxmlformats.org/markup-compatibility/2006" xmlns:aink="http://schemas.microsoft.com/office/drawing/2016/ink" xmlns:am3d="http://schemas.microsoft.com/office/drawing/2017/model3d" xmlns:o="urn:schemas-microsoft-com:office:office" xmlns:r="http://schemas.openxmlformats.org/officeDocument/2006/relationships" xmlns:m="http://schemas.openxmlformats.org/officeDocument/2006/math" xmlns:v="urn:schemas-microsoft-com:vml" xmlns:wp14="http://schemas.microsoft.com/office/word/2010/wordprocessingDrawing" xmlns:wp="http://schemas.openxmlformats.org/drawingml/2006/wordprocessingDrawing" xmlns:w10="urn:schemas-microsoft-com:office:word" xmlns:w="http://schemas.openxmlformats.org/wordprocessingml/2006/main" xmlns:w14="http://schemas.microsoft.com/office/word/2010/wordml" xmlns:w15="http://schemas.microsoft.com/office/word/2012/wordml" xmlns:w16cid="http://schemas.microsoft.com/office/word/2016/wordml/cid" xmlns:w16se="http://schemas.microsoft.com/office/word/2015/wordml/symex" xmlns:wpg="http://schemas.microsoft.com/office/word/2010/wordprocessingGroup" xmlns:wpi="http://schemas.microsoft.com/office/word/2010/wordprocessingInk" xmlns:wne="http://schemas.microsoft.com/office/word/2006/wordml" xmlns:wps="http://schemas.microsoft.com/office/word/2010/wordprocessingShape" mc:Ignorable="w14 w15 w16se w16cid wp14">
+<w:document xmlns:wpc="http://schemas.microsoft.com/office/word/2010/wordprocessingCanvas" xmlns:cx="http://schemas.microsoft.com/office/drawing/2014/chartex" xmlns:cx1="http://schemas.microsoft.com/office/drawing/2015/9/8/chartex" xmlns:mc="http://schemas.openxmlformats.org/markup-compatibility/2006" xmlns:o="urn:schemas-microsoft-com:office:office" xmlns:r="http://schemas.openxmlformats.org/officeDocument/2006/relationships" xmlns:m="http://schemas.openxmlformats.org/officeDocument/2006/math" xmlns:v="urn:schemas-microsoft-com:vml" xmlns:wp14="http://schemas.microsoft.com/office/word/2010/wordprocessingDrawing" xmlns:wp="http://schemas.openxmlformats.org/drawingml/2006/wordprocessingDrawing" xmlns:w10="urn:schemas-microsoft-com:office:word" xmlns:w="http://schemas.openxmlformats.org/wordprocessingml/2006/main" xmlns:w14="http://schemas.microsoft.com/office/word/2010/wordml" xmlns:w15="http://schemas.microsoft.com/office/word/2012/wordml" xmlns:w16se="http://schemas.microsoft.com/office/word/2015/wordml/symex" xmlns:wpg="http://schemas.microsoft.com/office/word/2010/wordprocessingGroup" xmlns:wpi="http://schemas.microsoft.com/office/word/2010/wordprocessingInk" xmlns:wne="http://schemas.microsoft.com/office/word/2006/wordml" xmlns:wps="http://schemas.microsoft.com/office/word/2010/wordprocessingShape" mc:Ignorable="w14 w15 w16se wp14">
   <w:body>
     <w:p>
       <w:pPr>
@@ -36,22 +36,6 @@
           <w:lang w:val="fr-CH"/>
         </w:rPr>
       </w:pPr>
-      <w:r>
-        <w:rPr>
-          <w:color w:val="7F7F7F" w:themeColor="text1" w:themeTint="80"/>
-          <w:lang w:val="fr-CH"/>
-        </w:rPr>
-        <w:t>Représentant humain des</w:t>
-      </w:r>
-      <w:bookmarkStart w:id="0" w:name="_GoBack"/>
-      <w:bookmarkEnd w:id="0"/>
-      <w:r>
-        <w:rPr>
-          <w:color w:val="7F7F7F" w:themeColor="text1" w:themeTint="80"/>
-          <w:lang w:val="fr-CH"/>
-        </w:rPr>
-        <w:t xml:space="preserve"> 4 piliers du SRP.</w:t>
-      </w:r>
     </w:p>
     <w:tbl>
       <w:tblPr>
@@ -893,37 +877,15 @@
                         <w:b w:val="0"/>
                         <w:bCs w:val="0"/>
                         <w:caps w:val="0"/>
-                        <w:color w:val="808080" w:themeColor="background1" w:themeShade="80"/>
+                        <w:color w:val="595959" w:themeColor="text1" w:themeTint="A6"/>
                         <w:lang w:val="fr-CH"/>
                         <w14:ligatures w14:val="none"/>
                       </w:rPr>
-                      <w:t>Combattant humain</w:t>
-                    </w:r>
-                    <w:r>
-                      <w:rPr>
-                        <w:rFonts w:asciiTheme="minorHAnsi" w:eastAsiaTheme="minorEastAsia" w:hAnsiTheme="minorHAnsi" w:cstheme="minorBidi"/>
-                        <w:b w:val="0"/>
-                        <w:bCs w:val="0"/>
-                        <w:caps w:val="0"/>
-                        <w:color w:val="808080" w:themeColor="background1" w:themeShade="80"/>
-                        <w:lang w:val="fr-CH"/>
-                        <w14:ligatures w14:val="none"/>
-                      </w:rPr>
-                      <w:t xml:space="preserve"> partisan des non-humains, il garde cependant une aversion envers les vampires</w:t>
-                    </w:r>
-                    <w:r>
-                      <w:rPr>
-                        <w:rFonts w:asciiTheme="minorHAnsi" w:eastAsiaTheme="minorEastAsia" w:hAnsiTheme="minorHAnsi" w:cstheme="minorBidi"/>
-                        <w:b w:val="0"/>
-                        <w:bCs w:val="0"/>
-                        <w:caps w:val="0"/>
-                        <w:color w:val="808080" w:themeColor="background1" w:themeShade="80"/>
-                        <w:lang w:val="fr-CH"/>
-                        <w14:ligatures w14:val="none"/>
-                      </w:rPr>
-                      <w:t>.</w:t>
+                      <w:t>Représentant humain des 4 piliers du SRP.</w:t>
                     </w:r>
                   </w:p>
+                  <w:bookmarkStart w:id="0" w:name="_GoBack" w:displacedByCustomXml="next"/>
+                  <w:bookmarkEnd w:id="0" w:displacedByCustomXml="next"/>
                 </w:sdtContent>
               </w:sdt>
             </w:sdtContent>
@@ -1063,6 +1025,41 @@
               <w:t>.</w:t>
             </w:r>
           </w:p>
+          <w:p>
+            <w:pPr>
+              <w:pStyle w:val="DateduCV"/>
+              <w:ind w:right="582"/>
+              <w:rPr>
+                <w:noProof/>
+                <w:lang w:val="fr-CH"/>
+              </w:rPr>
+            </w:pPr>
+            <w:r>
+              <w:rPr>
+                <w:noProof/>
+                <w:color w:val="7F7F7F" w:themeColor="text1" w:themeTint="80"/>
+                <w:lang w:val="fr-CH"/>
+              </w:rPr>
+              <w:t xml:space="preserve">Au moment ou les non-humains furent révélés et que les premiers combats opposants pro et anti non-humains éclatèrent, il rejoignit le bord des non-humains </w:t>
+            </w:r>
+            <w:r>
+              <w:rPr>
+                <w:noProof/>
+                <w:color w:val="7F7F7F" w:themeColor="text1" w:themeTint="80"/>
+                <w:lang w:val="fr-CH"/>
+              </w:rPr>
+              <w:lastRenderedPageBreak/>
+              <w:t xml:space="preserve">en souvenir de son ami secret d’antan, il découvre dans la même période l’identité de celui qui l’avait </w:t>
+            </w:r>
+            <w:r>
+              <w:rPr>
+                <w:noProof/>
+                <w:color w:val="A6A6A6" w:themeColor="background1" w:themeShade="A6"/>
+                <w:lang w:val="fr-CH"/>
+              </w:rPr>
+              <w:t>forcé à l’éxil et développa une profonde aversion contre les vampires.</w:t>
+            </w:r>
+          </w:p>
         </w:tc>
       </w:tr>
       <w:tr>
@@ -1113,30 +1110,6 @@
                 <w:lang w:val="fr-CH"/>
               </w:rPr>
             </w:pPr>
-            <w:r>
-              <w:rPr>
-                <w:noProof/>
-                <w:color w:val="7F7F7F" w:themeColor="text1" w:themeTint="80"/>
-                <w:lang w:val="fr-CH"/>
-              </w:rPr>
-              <w:t xml:space="preserve">Au moment ou les non-humains furent révélés et que les premiers combats opposants pro et anti non-humains éclatèrent, </w:t>
-            </w:r>
-            <w:r>
-              <w:rPr>
-                <w:noProof/>
-                <w:color w:val="7F7F7F" w:themeColor="text1" w:themeTint="80"/>
-                <w:lang w:val="fr-CH"/>
-              </w:rPr>
-              <w:t xml:space="preserve">il rejoignit le bord des non-humains en souvenir de son ami secret d’antan, il découvre dans la même période l’identité de celui qui l’avait </w:t>
-            </w:r>
-            <w:r>
-              <w:rPr>
-                <w:noProof/>
-                <w:color w:val="A6A6A6" w:themeColor="background1" w:themeShade="A6"/>
-                <w:lang w:val="fr-CH"/>
-              </w:rPr>
-              <w:t>forcé à l’éxil et développa une profonde aversion contre les vampires.</w:t>
-            </w:r>
           </w:p>
         </w:tc>
       </w:tr>
@@ -1305,7 +1278,7 @@
 </file>
 
 <file path=word/endnotes.xml><?xml version="1.0" encoding="utf-8"?>
-<w:endnotes xmlns:wpc="http://schemas.microsoft.com/office/word/2010/wordprocessingCanvas" xmlns:cx="http://schemas.microsoft.com/office/drawing/2014/chartex" xmlns:cx1="http://schemas.microsoft.com/office/drawing/2015/9/8/chartex" xmlns:cx2="http://schemas.microsoft.com/office/drawing/2015/10/21/chartex" xmlns:cx3="http://schemas.microsoft.com/office/drawing/2016/5/9/chartex" xmlns:cx4="http://schemas.microsoft.com/office/drawing/2016/5/10/chartex" xmlns:cx5="http://schemas.microsoft.com/office/drawing/2016/5/11/chartex" xmlns:cx6="http://schemas.microsoft.com/office/drawing/2016/5/12/chartex" xmlns:cx7="http://schemas.microsoft.com/office/drawing/2016/5/13/chartex" xmlns:cx8="http://schemas.microsoft.com/office/drawing/2016/5/14/chartex" xmlns:mc="http://schemas.openxmlformats.org/markup-compatibility/2006" xmlns:aink="http://schemas.microsoft.com/office/drawing/2016/ink" xmlns:am3d="http://schemas.microsoft.com/office/drawing/2017/model3d" xmlns:o="urn:schemas-microsoft-com:office:office" xmlns:r="http://schemas.openxmlformats.org/officeDocument/2006/relationships" xmlns:m="http://schemas.openxmlformats.org/officeDocument/2006/math" xmlns:v="urn:schemas-microsoft-com:vml" xmlns:wp14="http://schemas.microsoft.com/office/word/2010/wordprocessingDrawing" xmlns:wp="http://schemas.openxmlformats.org/drawingml/2006/wordprocessingDrawing" xmlns:w10="urn:schemas-microsoft-com:office:word" xmlns:w="http://schemas.openxmlformats.org/wordprocessingml/2006/main" xmlns:w14="http://schemas.microsoft.com/office/word/2010/wordml" xmlns:w15="http://schemas.microsoft.com/office/word/2012/wordml" xmlns:w16cid="http://schemas.microsoft.com/office/word/2016/wordml/cid" xmlns:w16se="http://schemas.microsoft.com/office/word/2015/wordml/symex" xmlns:wpg="http://schemas.microsoft.com/office/word/2010/wordprocessingGroup" xmlns:wpi="http://schemas.microsoft.com/office/word/2010/wordprocessingInk" xmlns:wne="http://schemas.microsoft.com/office/word/2006/wordml" xmlns:wps="http://schemas.microsoft.com/office/word/2010/wordprocessingShape" mc:Ignorable="w14 w15 w16se w16cid wp14">
+<w:endnotes xmlns:wpc="http://schemas.microsoft.com/office/word/2010/wordprocessingCanvas" xmlns:cx="http://schemas.microsoft.com/office/drawing/2014/chartex" xmlns:cx1="http://schemas.microsoft.com/office/drawing/2015/9/8/chartex" xmlns:mc="http://schemas.openxmlformats.org/markup-compatibility/2006" xmlns:o="urn:schemas-microsoft-com:office:office" xmlns:r="http://schemas.openxmlformats.org/officeDocument/2006/relationships" xmlns:m="http://schemas.openxmlformats.org/officeDocument/2006/math" xmlns:v="urn:schemas-microsoft-com:vml" xmlns:wp14="http://schemas.microsoft.com/office/word/2010/wordprocessingDrawing" xmlns:wp="http://schemas.openxmlformats.org/drawingml/2006/wordprocessingDrawing" xmlns:w10="urn:schemas-microsoft-com:office:word" xmlns:w="http://schemas.openxmlformats.org/wordprocessingml/2006/main" xmlns:w14="http://schemas.microsoft.com/office/word/2010/wordml" xmlns:w15="http://schemas.microsoft.com/office/word/2012/wordml" xmlns:w16se="http://schemas.microsoft.com/office/word/2015/wordml/symex" xmlns:wpg="http://schemas.microsoft.com/office/word/2010/wordprocessingGroup" xmlns:wpi="http://schemas.microsoft.com/office/word/2010/wordprocessingInk" xmlns:wne="http://schemas.microsoft.com/office/word/2006/wordml" xmlns:wps="http://schemas.microsoft.com/office/word/2010/wordprocessingShape" mc:Ignorable="w14 w15 w16se wp14">
   <w:endnote w:type="separator" w:id="-1">
     <w:p>
       <w:pPr>
@@ -1330,7 +1303,7 @@
 </file>
 
 <file path=word/footer1.xml><?xml version="1.0" encoding="utf-8"?>
-<w:ftr xmlns:wpc="http://schemas.microsoft.com/office/word/2010/wordprocessingCanvas" xmlns:cx="http://schemas.microsoft.com/office/drawing/2014/chartex" xmlns:cx1="http://schemas.microsoft.com/office/drawing/2015/9/8/chartex" xmlns:cx2="http://schemas.microsoft.com/office/drawing/2015/10/21/chartex" xmlns:cx3="http://schemas.microsoft.com/office/drawing/2016/5/9/chartex" xmlns:cx4="http://schemas.microsoft.com/office/drawing/2016/5/10/chartex" xmlns:cx5="http://schemas.microsoft.com/office/drawing/2016/5/11/chartex" xmlns:cx6="http://schemas.microsoft.com/office/drawing/2016/5/12/chartex" xmlns:cx7="http://schemas.microsoft.com/office/drawing/2016/5/13/chartex" xmlns:cx8="http://schemas.microsoft.com/office/drawing/2016/5/14/chartex" xmlns:mc="http://schemas.openxmlformats.org/markup-compatibility/2006" xmlns:aink="http://schemas.microsoft.com/office/drawing/2016/ink" xmlns:am3d="http://schemas.microsoft.com/office/drawing/2017/model3d" xmlns:o="urn:schemas-microsoft-com:office:office" xmlns:r="http://schemas.openxmlformats.org/officeDocument/2006/relationships" xmlns:m="http://schemas.openxmlformats.org/officeDocument/2006/math" xmlns:v="urn:schemas-microsoft-com:vml" xmlns:wp14="http://schemas.microsoft.com/office/word/2010/wordprocessingDrawing" xmlns:wp="http://schemas.openxmlformats.org/drawingml/2006/wordprocessingDrawing" xmlns:w10="urn:schemas-microsoft-com:office:word" xmlns:w="http://schemas.openxmlformats.org/wordprocessingml/2006/main" xmlns:w14="http://schemas.microsoft.com/office/word/2010/wordml" xmlns:w15="http://schemas.microsoft.com/office/word/2012/wordml" xmlns:w16cid="http://schemas.microsoft.com/office/word/2016/wordml/cid" xmlns:w16se="http://schemas.microsoft.com/office/word/2015/wordml/symex" xmlns:wpg="http://schemas.microsoft.com/office/word/2010/wordprocessingGroup" xmlns:wpi="http://schemas.microsoft.com/office/word/2010/wordprocessingInk" xmlns:wne="http://schemas.microsoft.com/office/word/2006/wordml" xmlns:wps="http://schemas.microsoft.com/office/word/2010/wordprocessingShape" mc:Ignorable="w14 w15 w16se w16cid wp14">
+<w:ftr xmlns:wpc="http://schemas.microsoft.com/office/word/2010/wordprocessingCanvas" xmlns:cx="http://schemas.microsoft.com/office/drawing/2014/chartex" xmlns:cx1="http://schemas.microsoft.com/office/drawing/2015/9/8/chartex" xmlns:mc="http://schemas.openxmlformats.org/markup-compatibility/2006" xmlns:o="urn:schemas-microsoft-com:office:office" xmlns:r="http://schemas.openxmlformats.org/officeDocument/2006/relationships" xmlns:m="http://schemas.openxmlformats.org/officeDocument/2006/math" xmlns:v="urn:schemas-microsoft-com:vml" xmlns:wp14="http://schemas.microsoft.com/office/word/2010/wordprocessingDrawing" xmlns:wp="http://schemas.openxmlformats.org/drawingml/2006/wordprocessingDrawing" xmlns:w10="urn:schemas-microsoft-com:office:word" xmlns:w="http://schemas.openxmlformats.org/wordprocessingml/2006/main" xmlns:w14="http://schemas.microsoft.com/office/word/2010/wordml" xmlns:w15="http://schemas.microsoft.com/office/word/2012/wordml" xmlns:w16se="http://schemas.microsoft.com/office/word/2015/wordml/symex" xmlns:wpg="http://schemas.microsoft.com/office/word/2010/wordprocessingGroup" xmlns:wpi="http://schemas.microsoft.com/office/word/2010/wordprocessingInk" xmlns:wne="http://schemas.microsoft.com/office/word/2006/wordml" xmlns:wps="http://schemas.microsoft.com/office/word/2010/wordprocessingShape" mc:Ignorable="w14 w15 w16se wp14">
   <w:p>
     <w:pPr>
       <w:pStyle w:val="Pieddepage"/>
@@ -1379,7 +1352,7 @@
 </file>
 
 <file path=word/footnotes.xml><?xml version="1.0" encoding="utf-8"?>
-<w:footnotes xmlns:wpc="http://schemas.microsoft.com/office/word/2010/wordprocessingCanvas" xmlns:cx="http://schemas.microsoft.com/office/drawing/2014/chartex" xmlns:cx1="http://schemas.microsoft.com/office/drawing/2015/9/8/chartex" xmlns:cx2="http://schemas.microsoft.com/office/drawing/2015/10/21/chartex" xmlns:cx3="http://schemas.microsoft.com/office/drawing/2016/5/9/chartex" xmlns:cx4="http://schemas.microsoft.com/office/drawing/2016/5/10/chartex" xmlns:cx5="http://schemas.microsoft.com/office/drawing/2016/5/11/chartex" xmlns:cx6="http://schemas.microsoft.com/office/drawing/2016/5/12/chartex" xmlns:cx7="http://schemas.microsoft.com/office/drawing/2016/5/13/chartex" xmlns:cx8="http://schemas.microsoft.com/office/drawing/2016/5/14/chartex" xmlns:mc="http://schemas.openxmlformats.org/markup-compatibility/2006" xmlns:aink="http://schemas.microsoft.com/office/drawing/2016/ink" xmlns:am3d="http://schemas.microsoft.com/office/drawing/2017/model3d" xmlns:o="urn:schemas-microsoft-com:office:office" xmlns:r="http://schemas.openxmlformats.org/officeDocument/2006/relationships" xmlns:m="http://schemas.openxmlformats.org/officeDocument/2006/math" xmlns:v="urn:schemas-microsoft-com:vml" xmlns:wp14="http://schemas.microsoft.com/office/word/2010/wordprocessingDrawing" xmlns:wp="http://schemas.openxmlformats.org/drawingml/2006/wordprocessingDrawing" xmlns:w10="urn:schemas-microsoft-com:office:word" xmlns:w="http://schemas.openxmlformats.org/wordprocessingml/2006/main" xmlns:w14="http://schemas.microsoft.com/office/word/2010/wordml" xmlns:w15="http://schemas.microsoft.com/office/word/2012/wordml" xmlns:w16cid="http://schemas.microsoft.com/office/word/2016/wordml/cid" xmlns:w16se="http://schemas.microsoft.com/office/word/2015/wordml/symex" xmlns:wpg="http://schemas.microsoft.com/office/word/2010/wordprocessingGroup" xmlns:wpi="http://schemas.microsoft.com/office/word/2010/wordprocessingInk" xmlns:wne="http://schemas.microsoft.com/office/word/2006/wordml" xmlns:wps="http://schemas.microsoft.com/office/word/2010/wordprocessingShape" mc:Ignorable="w14 w15 w16se w16cid wp14">
+<w:footnotes xmlns:wpc="http://schemas.microsoft.com/office/word/2010/wordprocessingCanvas" xmlns:cx="http://schemas.microsoft.com/office/drawing/2014/chartex" xmlns:cx1="http://schemas.microsoft.com/office/drawing/2015/9/8/chartex" xmlns:mc="http://schemas.openxmlformats.org/markup-compatibility/2006" xmlns:o="urn:schemas-microsoft-com:office:office" xmlns:r="http://schemas.openxmlformats.org/officeDocument/2006/relationships" xmlns:m="http://schemas.openxmlformats.org/officeDocument/2006/math" xmlns:v="urn:schemas-microsoft-com:vml" xmlns:wp14="http://schemas.microsoft.com/office/word/2010/wordprocessingDrawing" xmlns:wp="http://schemas.openxmlformats.org/drawingml/2006/wordprocessingDrawing" xmlns:w10="urn:schemas-microsoft-com:office:word" xmlns:w="http://schemas.openxmlformats.org/wordprocessingml/2006/main" xmlns:w14="http://schemas.microsoft.com/office/word/2010/wordml" xmlns:w15="http://schemas.microsoft.com/office/word/2012/wordml" xmlns:w16se="http://schemas.microsoft.com/office/word/2015/wordml/symex" xmlns:wpg="http://schemas.microsoft.com/office/word/2010/wordprocessingGroup" xmlns:wpi="http://schemas.microsoft.com/office/word/2010/wordprocessingInk" xmlns:wne="http://schemas.microsoft.com/office/word/2006/wordml" xmlns:wps="http://schemas.microsoft.com/office/word/2010/wordprocessingShape" mc:Ignorable="w14 w15 w16se wp14">
   <w:footnote w:type="separator" w:id="-1">
     <w:p>
       <w:pPr>
@@ -1404,7 +1377,7 @@
 </file>
 
 <file path=word/styles.xml><?xml version="1.0" encoding="utf-8"?>
-<w:styles xmlns:mc="http://schemas.openxmlformats.org/markup-compatibility/2006" xmlns:r="http://schemas.openxmlformats.org/officeDocument/2006/relationships" xmlns:w="http://schemas.openxmlformats.org/wordprocessingml/2006/main" xmlns:w14="http://schemas.microsoft.com/office/word/2010/wordml" xmlns:w15="http://schemas.microsoft.com/office/word/2012/wordml" xmlns:w16cid="http://schemas.microsoft.com/office/word/2016/wordml/cid" xmlns:w16se="http://schemas.microsoft.com/office/word/2015/wordml/symex" mc:Ignorable="w14 w15 w16se w16cid">
+<w:styles xmlns:mc="http://schemas.openxmlformats.org/markup-compatibility/2006" xmlns:r="http://schemas.openxmlformats.org/officeDocument/2006/relationships" xmlns:w="http://schemas.openxmlformats.org/wordprocessingml/2006/main" xmlns:w14="http://schemas.microsoft.com/office/word/2010/wordml" xmlns:w15="http://schemas.microsoft.com/office/word/2012/wordml" xmlns:w16se="http://schemas.microsoft.com/office/word/2015/wordml/symex" mc:Ignorable="w14 w15 w16se">
   <w:docDefaults>
     <w:rPrDefault>
       <w:rPr>
@@ -1419,7 +1392,7 @@
       </w:pPr>
     </w:pPrDefault>
   </w:docDefaults>
-  <w:latentStyles w:defLockedState="0" w:defUIPriority="99" w:defSemiHidden="0" w:defUnhideWhenUsed="0" w:defQFormat="0" w:count="375">
+  <w:latentStyles w:defLockedState="0" w:defUIPriority="99" w:defSemiHidden="0" w:defUnhideWhenUsed="0" w:defQFormat="0" w:count="371">
     <w:lsdException w:name="Normal" w:uiPriority="0" w:qFormat="1"/>
     <w:lsdException w:name="heading 1" w:uiPriority="1" w:qFormat="1"/>
     <w:lsdException w:name="heading 2" w:semiHidden="1" w:uiPriority="1" w:unhideWhenUsed="1" w:qFormat="1"/>
@@ -1791,10 +1764,6 @@
     <w:lsdException w:name="List Table 5 Dark Accent 6" w:uiPriority="50"/>
     <w:lsdException w:name="List Table 6 Colorful Accent 6" w:uiPriority="51"/>
     <w:lsdException w:name="List Table 7 Colorful Accent 6" w:uiPriority="52"/>
-    <w:lsdException w:name="Mention" w:semiHidden="1" w:unhideWhenUsed="1"/>
-    <w:lsdException w:name="Smart Hyperlink" w:semiHidden="1" w:unhideWhenUsed="1"/>
-    <w:lsdException w:name="Hashtag" w:semiHidden="1" w:unhideWhenUsed="1"/>
-    <w:lsdException w:name="Unresolved Mention" w:semiHidden="1" w:unhideWhenUsed="1"/>
   </w:latentStyles>
   <w:style w:type="paragraph" w:default="1" w:styleId="Normal">
     <w:name w:val="Normal"/>
@@ -2467,7 +2436,7 @@
 </file>
 
 <file path=word/glossary/document.xml><?xml version="1.0" encoding="utf-8"?>
-<w:glossaryDocument xmlns:wpc="http://schemas.microsoft.com/office/word/2010/wordprocessingCanvas" xmlns:cx="http://schemas.microsoft.com/office/drawing/2014/chartex" xmlns:cx1="http://schemas.microsoft.com/office/drawing/2015/9/8/chartex" xmlns:cx2="http://schemas.microsoft.com/office/drawing/2015/10/21/chartex" xmlns:cx3="http://schemas.microsoft.com/office/drawing/2016/5/9/chartex" xmlns:cx4="http://schemas.microsoft.com/office/drawing/2016/5/10/chartex" xmlns:cx5="http://schemas.microsoft.com/office/drawing/2016/5/11/chartex" xmlns:cx6="http://schemas.microsoft.com/office/drawing/2016/5/12/chartex" xmlns:cx7="http://schemas.microsoft.com/office/drawing/2016/5/13/chartex" xmlns:cx8="http://schemas.microsoft.com/office/drawing/2016/5/14/chartex" xmlns:mc="http://schemas.openxmlformats.org/markup-compatibility/2006" xmlns:aink="http://schemas.microsoft.com/office/drawing/2016/ink" xmlns:am3d="http://schemas.microsoft.com/office/drawing/2017/model3d" xmlns:o="urn:schemas-microsoft-com:office:office" xmlns:r="http://schemas.openxmlformats.org/officeDocument/2006/relationships" xmlns:m="http://schemas.openxmlformats.org/officeDocument/2006/math" xmlns:v="urn:schemas-microsoft-com:vml" xmlns:wp14="http://schemas.microsoft.com/office/word/2010/wordprocessingDrawing" xmlns:wp="http://schemas.openxmlformats.org/drawingml/2006/wordprocessingDrawing" xmlns:w10="urn:schemas-microsoft-com:office:word" xmlns:w="http://schemas.openxmlformats.org/wordprocessingml/2006/main" xmlns:w14="http://schemas.microsoft.com/office/word/2010/wordml" xmlns:w15="http://schemas.microsoft.com/office/word/2012/wordml" xmlns:w16cid="http://schemas.microsoft.com/office/word/2016/wordml/cid" xmlns:w16se="http://schemas.microsoft.com/office/word/2015/wordml/symex" xmlns:wpg="http://schemas.microsoft.com/office/word/2010/wordprocessingGroup" xmlns:wpi="http://schemas.microsoft.com/office/word/2010/wordprocessingInk" xmlns:wne="http://schemas.microsoft.com/office/word/2006/wordml" xmlns:wps="http://schemas.microsoft.com/office/word/2010/wordprocessingShape" mc:Ignorable="w14 w15 w16se w16cid wp14">
+<w:glossaryDocument xmlns:wpc="http://schemas.microsoft.com/office/word/2010/wordprocessingCanvas" xmlns:cx="http://schemas.microsoft.com/office/drawing/2014/chartex" xmlns:cx1="http://schemas.microsoft.com/office/drawing/2015/9/8/chartex" xmlns:mc="http://schemas.openxmlformats.org/markup-compatibility/2006" xmlns:o="urn:schemas-microsoft-com:office:office" xmlns:r="http://schemas.openxmlformats.org/officeDocument/2006/relationships" xmlns:m="http://schemas.openxmlformats.org/officeDocument/2006/math" xmlns:v="urn:schemas-microsoft-com:vml" xmlns:wp14="http://schemas.microsoft.com/office/word/2010/wordprocessingDrawing" xmlns:wp="http://schemas.openxmlformats.org/drawingml/2006/wordprocessingDrawing" xmlns:w10="urn:schemas-microsoft-com:office:word" xmlns:w="http://schemas.openxmlformats.org/wordprocessingml/2006/main" xmlns:w14="http://schemas.microsoft.com/office/word/2010/wordml" xmlns:w15="http://schemas.microsoft.com/office/word/2012/wordml" xmlns:w16se="http://schemas.microsoft.com/office/word/2015/wordml/symex" xmlns:wpg="http://schemas.microsoft.com/office/word/2010/wordprocessingGroup" xmlns:wpi="http://schemas.microsoft.com/office/word/2010/wordprocessingInk" xmlns:wne="http://schemas.microsoft.com/office/word/2006/wordml" xmlns:wps="http://schemas.microsoft.com/office/word/2010/wordprocessingShape" mc:Ignorable="w14 w15 w16se wp14">
   <w:docParts>
     <w:docPart>
       <w:docPartPr>
@@ -2561,7 +2530,7 @@
 </file>
 
 <file path=word/glossary/fontTable.xml><?xml version="1.0" encoding="utf-8"?>
-<w:fonts xmlns:mc="http://schemas.openxmlformats.org/markup-compatibility/2006" xmlns:r="http://schemas.openxmlformats.org/officeDocument/2006/relationships" xmlns:w="http://schemas.openxmlformats.org/wordprocessingml/2006/main" xmlns:w14="http://schemas.microsoft.com/office/word/2010/wordml" xmlns:w15="http://schemas.microsoft.com/office/word/2012/wordml" xmlns:w16cid="http://schemas.microsoft.com/office/word/2016/wordml/cid" xmlns:w16se="http://schemas.microsoft.com/office/word/2015/wordml/symex" mc:Ignorable="w14 w15 w16se w16cid">
+<w:fonts xmlns:mc="http://schemas.openxmlformats.org/markup-compatibility/2006" xmlns:r="http://schemas.openxmlformats.org/officeDocument/2006/relationships" xmlns:w="http://schemas.openxmlformats.org/wordprocessingml/2006/main" xmlns:w14="http://schemas.microsoft.com/office/word/2010/wordml" xmlns:w15="http://schemas.microsoft.com/office/word/2012/wordml" xmlns:w16se="http://schemas.microsoft.com/office/word/2015/wordml/symex" mc:Ignorable="w14 w15 w16se">
   <w:font w:name="Cambria">
     <w:panose1 w:val="02040503050406030204"/>
     <w:charset w:val="00"/>
@@ -2570,11 +2539,12 @@
     <w:sig w:usb0="E00006FF" w:usb1="400004FF" w:usb2="00000000" w:usb3="00000000" w:csb0="0000019F" w:csb1="00000000"/>
   </w:font>
   <w:font w:name="Angsana New">
+    <w:altName w:val="Leelawadee UI"/>
     <w:panose1 w:val="02020603050405020304"/>
     <w:charset w:val="DE"/>
     <w:family w:val="roman"/>
     <w:pitch w:val="variable"/>
-    <w:sig w:usb0="81000003" w:usb1="00000000" w:usb2="00000000" w:usb3="00000000" w:csb0="00010001" w:csb1="00000000"/>
+    <w:sig w:usb0="00000000" w:usb1="00000000" w:usb2="00000000" w:usb3="00000000" w:csb0="00010001" w:csb1="00000000"/>
   </w:font>
   <w:font w:name="Calibri">
     <w:panose1 w:val="020F0502020204030204"/>
@@ -2591,11 +2561,12 @@
     <w:sig w:usb0="E0002EFF" w:usb1="C000785B" w:usb2="00000009" w:usb3="00000000" w:csb0="000001FF" w:csb1="00000000"/>
   </w:font>
   <w:font w:name="Cordia New">
+    <w:altName w:val="Microsoft Sans Serif"/>
     <w:panose1 w:val="020B0304020202020204"/>
     <w:charset w:val="DE"/>
     <w:family w:val="swiss"/>
     <w:pitch w:val="variable"/>
-    <w:sig w:usb0="81000003" w:usb1="00000000" w:usb2="00000000" w:usb3="00000000" w:csb0="00010001" w:csb1="00000000"/>
+    <w:sig w:usb0="00000000" w:usb1="00000000" w:usb2="00000000" w:usb3="00000000" w:csb0="00010001" w:csb1="00000000"/>
   </w:font>
   <w:font w:name="Tahoma">
     <w:panose1 w:val="020B0604030504040204"/>
@@ -2615,7 +2586,7 @@
 </file>
 
 <file path=word/glossary/settings.xml><?xml version="1.0" encoding="utf-8"?>
-<w:settings xmlns:mc="http://schemas.openxmlformats.org/markup-compatibility/2006" xmlns:o="urn:schemas-microsoft-com:office:office" xmlns:r="http://schemas.openxmlformats.org/officeDocument/2006/relationships" xmlns:m="http://schemas.openxmlformats.org/officeDocument/2006/math" xmlns:v="urn:schemas-microsoft-com:vml" xmlns:w10="urn:schemas-microsoft-com:office:word" xmlns:w="http://schemas.openxmlformats.org/wordprocessingml/2006/main" xmlns:w14="http://schemas.microsoft.com/office/word/2010/wordml" xmlns:w15="http://schemas.microsoft.com/office/word/2012/wordml" xmlns:w16cid="http://schemas.microsoft.com/office/word/2016/wordml/cid" xmlns:w16se="http://schemas.microsoft.com/office/word/2015/wordml/symex" xmlns:sl="http://schemas.openxmlformats.org/schemaLibrary/2006/main" mc:Ignorable="w14 w15 w16se w16cid">
+<w:settings xmlns:mc="http://schemas.openxmlformats.org/markup-compatibility/2006" xmlns:o="urn:schemas-microsoft-com:office:office" xmlns:r="http://schemas.openxmlformats.org/officeDocument/2006/relationships" xmlns:m="http://schemas.openxmlformats.org/officeDocument/2006/math" xmlns:v="urn:schemas-microsoft-com:vml" xmlns:w10="urn:schemas-microsoft-com:office:word" xmlns:w="http://schemas.openxmlformats.org/wordprocessingml/2006/main" xmlns:w14="http://schemas.microsoft.com/office/word/2010/wordml" xmlns:w15="http://schemas.microsoft.com/office/word/2012/wordml" xmlns:w16se="http://schemas.microsoft.com/office/word/2015/wordml/symex" xmlns:sl="http://schemas.openxmlformats.org/schemaLibrary/2006/main" mc:Ignorable="w14 w15 w16se">
   <w:view w:val="normal"/>
   <w:defaultTabStop w:val="708"/>
   <w:hyphenationZone w:val="425"/>
@@ -2627,7 +2598,6 @@
     <w:compatSetting w:name="enableOpenTypeFeatures" w:uri="http://schemas.microsoft.com/office/word" w:val="1"/>
     <w:compatSetting w:name="doNotFlipMirrorIndents" w:uri="http://schemas.microsoft.com/office/word" w:val="1"/>
     <w:compatSetting w:name="differentiateMultirowTableHeaders" w:uri="http://schemas.microsoft.com/office/word" w:val="1"/>
-    <w:compatSetting w:name="useWord2013TrackBottomHyphenation" w:uri="http://schemas.microsoft.com/office/word" w:val="1"/>
   </w:compat>
   <w:rsids>
     <w:rsidRoot w:val="00196BBA"/>
@@ -2650,14 +2620,14 @@
   </m:mathPr>
   <w:themeFontLang w:val="fr-CH"/>
   <w:clrSchemeMapping w:bg1="light1" w:t1="dark1" w:bg2="light2" w:t2="dark2" w:accent1="accent1" w:accent2="accent2" w:accent3="accent3" w:accent4="accent4" w:accent5="accent5" w:accent6="accent6" w:hyperlink="hyperlink" w:followedHyperlink="followedHyperlink"/>
-  <w:decimalSymbol w:val="."/>
+  <w:decimalSymbol w:val=","/>
   <w:listSeparator w:val=";"/>
   <w15:chartTrackingRefBased/>
 </w:settings>
 </file>
 
 <file path=word/glossary/styles.xml><?xml version="1.0" encoding="utf-8"?>
-<w:styles xmlns:mc="http://schemas.openxmlformats.org/markup-compatibility/2006" xmlns:r="http://schemas.openxmlformats.org/officeDocument/2006/relationships" xmlns:w="http://schemas.openxmlformats.org/wordprocessingml/2006/main" xmlns:w14="http://schemas.microsoft.com/office/word/2010/wordml" xmlns:w15="http://schemas.microsoft.com/office/word/2012/wordml" xmlns:w16cid="http://schemas.microsoft.com/office/word/2016/wordml/cid" xmlns:w16se="http://schemas.microsoft.com/office/word/2015/wordml/symex" mc:Ignorable="w14 w15 w16se w16cid">
+<w:styles xmlns:mc="http://schemas.openxmlformats.org/markup-compatibility/2006" xmlns:r="http://schemas.openxmlformats.org/officeDocument/2006/relationships" xmlns:w="http://schemas.openxmlformats.org/wordprocessingml/2006/main" xmlns:w14="http://schemas.microsoft.com/office/word/2010/wordml" xmlns:w15="http://schemas.microsoft.com/office/word/2012/wordml" xmlns:w16se="http://schemas.microsoft.com/office/word/2015/wordml/symex" mc:Ignorable="w14 w15 w16se">
   <w:docDefaults>
     <w:rPrDefault>
       <w:rPr>
@@ -2673,7 +2643,7 @@
       </w:pPr>
     </w:pPrDefault>
   </w:docDefaults>
-  <w:latentStyles w:defLockedState="0" w:defUIPriority="99" w:defSemiHidden="0" w:defUnhideWhenUsed="0" w:defQFormat="0" w:count="375">
+  <w:latentStyles w:defLockedState="0" w:defUIPriority="99" w:defSemiHidden="0" w:defUnhideWhenUsed="0" w:defQFormat="0" w:count="371">
     <w:lsdException w:name="Normal" w:uiPriority="0" w:qFormat="1"/>
     <w:lsdException w:name="heading 1" w:uiPriority="9" w:qFormat="1"/>
     <w:lsdException w:name="heading 2" w:semiHidden="1" w:uiPriority="9" w:unhideWhenUsed="1" w:qFormat="1"/>
@@ -3045,10 +3015,6 @@
     <w:lsdException w:name="List Table 5 Dark Accent 6" w:uiPriority="50"/>
     <w:lsdException w:name="List Table 6 Colorful Accent 6" w:uiPriority="51"/>
     <w:lsdException w:name="List Table 7 Colorful Accent 6" w:uiPriority="52"/>
-    <w:lsdException w:name="Mention" w:semiHidden="1" w:unhideWhenUsed="1"/>
-    <w:lsdException w:name="Smart Hyperlink" w:semiHidden="1" w:unhideWhenUsed="1"/>
-    <w:lsdException w:name="Hashtag" w:semiHidden="1" w:unhideWhenUsed="1"/>
-    <w:lsdException w:name="Unresolved Mention" w:semiHidden="1" w:unhideWhenUsed="1"/>
   </w:latentStyles>
   <w:style w:type="paragraph" w:default="1" w:styleId="Normal">
     <w:name w:val="Normal"/>
@@ -3103,7 +3069,7 @@
 </file>
 
 <file path=word/glossary/webSettings.xml><?xml version="1.0" encoding="utf-8"?>
-<w:webSettings xmlns:mc="http://schemas.openxmlformats.org/markup-compatibility/2006" xmlns:r="http://schemas.openxmlformats.org/officeDocument/2006/relationships" xmlns:w="http://schemas.openxmlformats.org/wordprocessingml/2006/main" xmlns:w14="http://schemas.microsoft.com/office/word/2010/wordml" xmlns:w15="http://schemas.microsoft.com/office/word/2012/wordml" xmlns:w16cid="http://schemas.microsoft.com/office/word/2016/wordml/cid" xmlns:w16se="http://schemas.microsoft.com/office/word/2015/wordml/symex" mc:Ignorable="w14 w15 w16se w16cid">
+<w:webSettings xmlns:mc="http://schemas.openxmlformats.org/markup-compatibility/2006" xmlns:r="http://schemas.openxmlformats.org/officeDocument/2006/relationships" xmlns:w="http://schemas.openxmlformats.org/wordprocessingml/2006/main" xmlns:w14="http://schemas.microsoft.com/office/word/2010/wordml" xmlns:w15="http://schemas.microsoft.com/office/word/2012/wordml" xmlns:w16se="http://schemas.microsoft.com/office/word/2015/wordml/symex" mc:Ignorable="w14 w15 w16se">
   <w:optimizeForBrowser/>
   <w:allowPNG/>
 </w:webSettings>

</xml_diff>